<commit_message>
sửa chính tả phần tôi
</commit_message>
<xml_diff>
--- a/Java6-12-QLMONJAVA-1.docx
+++ b/Java6-12-QLMONJAVA-1.docx
@@ -22342,14 +22342,37 @@
           <w:szCs w:val="22"/>
           <w:lang w:val="fr-FR"/>
         </w:rPr>
-        <w:t xml:space="preserve">+ Khi thực hiện thao tác xóa lớp, giáo viên cần phải chọn vào lớp muốn xóa trong bảng dữ liệu. Hệ thống  thông báo xác nhận xóa lớp sau đó nếu đồng ý sẽ truy vấn bằng câu lệnh SQL để xóa lớp đấy trên cơ sở dữ liêu. Nếu giáo viên không chọn lớp </w:t>
+        <w:t xml:space="preserve">+ Khi thực hiện thao tác xóa lớp, giáo viên cần phải chọn vào lớp muốn xóa trong bảng dữ liệu. Hệ thống  thông báo xác nhận xóa lớp sau đó nếu đồng ý sẽ truy vấn bằng câu lệnh SQL </w:t>
       </w:r>
       <w:r>
         <w:rPr>
           <w:szCs w:val="22"/>
           <w:lang w:val="fr-FR"/>
         </w:rPr>
-        <w:t>thì hệ thống sẽ báo lỗi yêu cầu giáo viên chọn lớp cần xóa.</w:t>
+        <w:t>để xóa lớp đấy trên cơ sở dữ liệ</w:t>
+      </w:r>
+      <w:r>
+        <w:rPr>
+          <w:szCs w:val="22"/>
+          <w:lang w:val="fr-FR"/>
+        </w:rPr>
+        <w:t xml:space="preserve">u. Nếu giáo viên không chọn lớp </w:t>
+      </w:r>
+      <w:r>
+        <w:rPr>
+          <w:szCs w:val="22"/>
+          <w:lang w:val="fr-FR"/>
+        </w:rPr>
+        <w:t>thì hệ thống sẽ báo lỗi yêu cầu giáo viên ch</w:t>
+      </w:r>
+      <w:bookmarkStart w:id="46" w:name="_GoBack"/>
+      <w:bookmarkEnd w:id="46"/>
+      <w:r>
+        <w:rPr>
+          <w:szCs w:val="22"/>
+          <w:lang w:val="fr-FR"/>
+        </w:rPr>
+        <w:t>ọn lớp cần xóa.</w:t>
       </w:r>
     </w:p>
     <w:p>
@@ -22416,7 +22439,14 @@
           <w:szCs w:val="22"/>
           <w:lang w:val="fr-FR"/>
         </w:rPr>
-        <w:t xml:space="preserve"> hiện thị đường dẫn file, 1 combobox để chọn các tạo nhóm và 3 button thao tác tạo lớp.</w:t>
+        <w:t xml:space="preserve"> hiể</w:t>
+      </w:r>
+      <w:r>
+        <w:rPr>
+          <w:szCs w:val="22"/>
+          <w:lang w:val="fr-FR"/>
+        </w:rPr>
+        <w:t>n thị đường dẫn file, 1 combobox để chọn các tạo nhóm và 3 button thao tác tạo lớp.</w:t>
       </w:r>
     </w:p>
     <w:p>
@@ -22453,7 +22483,21 @@
           <w:szCs w:val="22"/>
           <w:lang w:val="fr-FR"/>
         </w:rPr>
-        <w:t>+ Khi click vào open file , hệ thộng sẽ gọi 1 dialog để chọn file lớp. Sau khi chọn hệ thống sẽ lấy đường dẫn lưu vào text box.</w:t>
+        <w:t>+ Khi</w:t>
+      </w:r>
+      <w:r>
+        <w:rPr>
+          <w:szCs w:val="22"/>
+          <w:lang w:val="fr-FR"/>
+        </w:rPr>
+        <w:t xml:space="preserve"> click vào open file , hệ thố</w:t>
+      </w:r>
+      <w:r>
+        <w:rPr>
+          <w:szCs w:val="22"/>
+          <w:lang w:val="fr-FR"/>
+        </w:rPr>
+        <w:t>ng sẽ gọi 1 dialog để chọn file lớp. Sau khi chọn hệ thống sẽ lấy đường dẫn lưu vào text box.</w:t>
       </w:r>
     </w:p>
     <w:p>
@@ -22586,7 +22630,7 @@
           <w:szCs w:val="22"/>
           <w:lang w:val="fr-FR"/>
         </w:rPr>
-        <w:t>hiệ</w:t>
+        <w:t>hiể</w:t>
       </w:r>
       <w:r>
         <w:rPr>
@@ -24430,9 +24474,9 @@
       <w:pPr>
         <w:pStyle w:val="Heading3"/>
       </w:pPr>
-      <w:bookmarkStart w:id="46" w:name="_Toc2749386"/>
-      <w:bookmarkStart w:id="47" w:name="_Toc67317981"/>
-      <w:bookmarkStart w:id="48" w:name="_Toc67320952"/>
+      <w:bookmarkStart w:id="47" w:name="_Toc2749386"/>
+      <w:bookmarkStart w:id="48" w:name="_Toc67317981"/>
+      <w:bookmarkStart w:id="49" w:name="_Toc67320952"/>
       <w:r>
         <w:t>Lê Đăng Quang</w:t>
       </w:r>
@@ -24442,9 +24486,9 @@
       <w:r>
         <w:t>–</w:t>
       </w:r>
-      <w:bookmarkEnd w:id="46"/>
       <w:bookmarkEnd w:id="47"/>
       <w:bookmarkEnd w:id="48"/>
+      <w:bookmarkEnd w:id="49"/>
       <w:r>
         <w:t xml:space="preserve"> Thông báo leader</w:t>
       </w:r>
@@ -24520,13 +24564,13 @@
           <w:szCs w:val="26"/>
         </w:rPr>
       </w:pPr>
-      <w:bookmarkStart w:id="49" w:name="_Toc67317982"/>
-      <w:bookmarkStart w:id="50" w:name="_Toc67320953"/>
+      <w:bookmarkStart w:id="50" w:name="_Toc67317982"/>
+      <w:bookmarkStart w:id="51" w:name="_Toc67320953"/>
       <w:r>
         <w:t>KẾT LUẬN VÀ BÀI HỌC KINH NGHIỆM</w:t>
       </w:r>
-      <w:bookmarkEnd w:id="49"/>
       <w:bookmarkEnd w:id="50"/>
+      <w:bookmarkEnd w:id="51"/>
     </w:p>
     <w:p>
       <w:pPr>
@@ -24535,15 +24579,15 @@
       <w:r>
         <w:t xml:space="preserve"> </w:t>
       </w:r>
-      <w:bookmarkStart w:id="51" w:name="_Toc2749388"/>
-      <w:bookmarkStart w:id="52" w:name="_Toc67317983"/>
-      <w:bookmarkStart w:id="53" w:name="_Toc67320954"/>
+      <w:bookmarkStart w:id="52" w:name="_Toc2749388"/>
+      <w:bookmarkStart w:id="53" w:name="_Toc67317983"/>
+      <w:bookmarkStart w:id="54" w:name="_Toc67320954"/>
       <w:r>
         <w:t>Nội dung đã thực hiện</w:t>
       </w:r>
-      <w:bookmarkEnd w:id="51"/>
       <w:bookmarkEnd w:id="52"/>
       <w:bookmarkEnd w:id="53"/>
+      <w:bookmarkEnd w:id="54"/>
     </w:p>
     <w:p>
       <w:pPr>
@@ -24596,8 +24640,6 @@
         <w:tab/>
         <w:t xml:space="preserve">Bài học kinh nghiệm rút ra </w:t>
       </w:r>
-      <w:bookmarkStart w:id="54" w:name="_GoBack"/>
-      <w:bookmarkEnd w:id="54"/>
     </w:p>
     <w:p>
       <w:pPr>
@@ -24643,7 +24685,26 @@
         <w:rPr>
           <w:szCs w:val="28"/>
         </w:rPr>
-        <w:t>Trước khi thảo luận , nhóm trưởng và các thành viên phải chuẩn bị kĩ nội dung thảo luận và phần việc được giao</w:t>
+        <w:t>Trước khi thảo luận , nhóm trưởng và</w:t>
+      </w:r>
+      <w:r>
+        <w:rPr>
+          <w:szCs w:val="28"/>
+        </w:rPr>
+        <w:t xml:space="preserve"> các thành viên phải chuẩn bị k</w:t>
+      </w:r>
+      <w:r>
+        <w:rPr>
+          <w:szCs w:val="28"/>
+          <w:lang w:val="en-US"/>
+        </w:rPr>
+        <w:t>ỹ</w:t>
+      </w:r>
+      <w:r>
+        <w:rPr>
+          <w:szCs w:val="28"/>
+        </w:rPr>
+        <w:t xml:space="preserve"> nội dung thảo luận và phần việc được giao</w:t>
       </w:r>
       <w:r>
         <w:rPr>
@@ -24857,7 +24918,7 @@
         <w:rStyle w:val="PageNumber"/>
         <w:noProof/>
       </w:rPr>
-      <w:t>58</w:t>
+      <w:t>56</w:t>
     </w:r>
     <w:r>
       <w:rPr>
@@ -30963,7 +31024,7 @@
 </file>
 
 <file path=customXml/itemProps1.xml><?xml version="1.0" encoding="utf-8"?>
-<ds:datastoreItem xmlns:ds="http://schemas.openxmlformats.org/officeDocument/2006/customXml" ds:itemID="{FA021B15-7E34-4E03-87F0-D02A427D73CF}">
+<ds:datastoreItem xmlns:ds="http://schemas.openxmlformats.org/officeDocument/2006/customXml" ds:itemID="{BAE942EB-AF71-4FB7-AFB2-F1ADD6A02E03}">
   <ds:schemaRefs>
     <ds:schemaRef ds:uri="http://schemas.openxmlformats.org/officeDocument/2006/bibliography"/>
   </ds:schemaRefs>

</xml_diff>